<commit_message>
added code to case study
</commit_message>
<xml_diff>
--- a/assignments/casesstudy/caseStudySol.docx
+++ b/assignments/casesstudy/caseStudySol.docx
@@ -92,17 +92,8 @@
           <w:sz w:val="28"/>
           <w:szCs w:val="28"/>
         </w:rPr>
-        <w:t xml:space="preserve">CREATE TABLE IF NOT EXISTS </w:t>
-      </w:r>
-      <w:proofErr w:type="spellStart"/>
-      <w:r>
-        <w:rPr>
-          <w:sz w:val="28"/>
-          <w:szCs w:val="28"/>
-        </w:rPr>
-        <w:t>bankings</w:t>
-      </w:r>
-      <w:proofErr w:type="spellEnd"/>
+        <w:t>CREATE TABLE IF NOT EXISTS bankings</w:t>
+      </w:r>
     </w:p>
     <w:p>
       <w:pPr>
@@ -133,39 +124,7 @@
           <w:sz w:val="28"/>
           <w:szCs w:val="28"/>
         </w:rPr>
-        <w:t xml:space="preserve">age int, job String, marital String, education String, default String, balance int, housing String, loan String, contact String, day int, month String, duration int, campaign int, </w:t>
-      </w:r>
-      <w:proofErr w:type="spellStart"/>
-      <w:r>
-        <w:rPr>
-          <w:sz w:val="28"/>
-          <w:szCs w:val="28"/>
-        </w:rPr>
-        <w:t>pdays</w:t>
-      </w:r>
-      <w:proofErr w:type="spellEnd"/>
-      <w:r>
-        <w:rPr>
-          <w:sz w:val="28"/>
-          <w:szCs w:val="28"/>
-        </w:rPr>
-        <w:t xml:space="preserve"> int, previous int, </w:t>
-      </w:r>
-      <w:proofErr w:type="spellStart"/>
-      <w:r>
-        <w:rPr>
-          <w:sz w:val="28"/>
-          <w:szCs w:val="28"/>
-        </w:rPr>
-        <w:t>poutcome</w:t>
-      </w:r>
-      <w:proofErr w:type="spellEnd"/>
-      <w:r>
-        <w:rPr>
-          <w:sz w:val="28"/>
-          <w:szCs w:val="28"/>
-        </w:rPr>
-        <w:t xml:space="preserve"> String, y String</w:t>
+        <w:t>age int, job String, marital String, education String, default String, balance int, housing String, loan String, contact String, day int, month String, duration int, campaign int, pdays int, previous int, poutcome String, y String</w:t>
       </w:r>
     </w:p>
     <w:p>
@@ -197,23 +156,7 @@
           <w:sz w:val="28"/>
           <w:szCs w:val="28"/>
         </w:rPr>
-        <w:t>COMMENT '</w:t>
-      </w:r>
-      <w:proofErr w:type="spellStart"/>
-      <w:r>
-        <w:rPr>
-          <w:sz w:val="28"/>
-          <w:szCs w:val="28"/>
-        </w:rPr>
-        <w:t>bankings</w:t>
-      </w:r>
-      <w:proofErr w:type="spellEnd"/>
-      <w:r>
-        <w:rPr>
-          <w:sz w:val="28"/>
-          <w:szCs w:val="28"/>
-        </w:rPr>
-        <w:t xml:space="preserve"> details'</w:t>
+        <w:t>COMMENT 'bankings details'</w:t>
       </w:r>
     </w:p>
     <w:p>
@@ -306,23 +249,7 @@
           <w:sz w:val="28"/>
           <w:szCs w:val="28"/>
         </w:rPr>
-        <w:t xml:space="preserve">LOAD DATA LOCAL INPATH '/mnt/c/MKM/SQL/SARVANA/futurense-dataengg-bootcamp/assignments/datasets/bankmarketdata.csv' OVERWRITE INTO TABLE </w:t>
-      </w:r>
-      <w:proofErr w:type="spellStart"/>
-      <w:r>
-        <w:rPr>
-          <w:sz w:val="28"/>
-          <w:szCs w:val="28"/>
-        </w:rPr>
-        <w:t>bankings</w:t>
-      </w:r>
-      <w:proofErr w:type="spellEnd"/>
-      <w:r>
-        <w:rPr>
-          <w:sz w:val="28"/>
-          <w:szCs w:val="28"/>
-        </w:rPr>
-        <w:t>;</w:t>
+        <w:t>LOAD DATA LOCAL INPATH '/mnt/c/MKM/SQL/SARVANA/futurense-dataengg-bootcamp/assignments/datasets/bankmarketdata.csv' OVERWRITE INTO TABLE bankings;</w:t>
       </w:r>
     </w:p>
     <w:p>
@@ -376,137 +303,53 @@
           <w:sz w:val="28"/>
           <w:szCs w:val="28"/>
         </w:rPr>
-        <w:t xml:space="preserve">Select </w:t>
-      </w:r>
-      <w:proofErr w:type="gramStart"/>
-      <w:r>
-        <w:rPr>
-          <w:sz w:val="28"/>
-          <w:szCs w:val="28"/>
-        </w:rPr>
-        <w:t>COUNT(</w:t>
-      </w:r>
-      <w:proofErr w:type="gramEnd"/>
-      <w:r>
-        <w:rPr>
-          <w:sz w:val="28"/>
-          <w:szCs w:val="28"/>
-        </w:rPr>
-        <w:t xml:space="preserve">IF(y = 'yes', 1, NULL)) as </w:t>
-      </w:r>
-      <w:proofErr w:type="spellStart"/>
-      <w:r>
-        <w:rPr>
-          <w:sz w:val="28"/>
-          <w:szCs w:val="28"/>
-        </w:rPr>
-        <w:t>no_of_deposits</w:t>
-      </w:r>
-      <w:proofErr w:type="spellEnd"/>
-      <w:r>
-        <w:rPr>
-          <w:sz w:val="28"/>
-          <w:szCs w:val="28"/>
-        </w:rPr>
-        <w:t>,</w:t>
-      </w:r>
-    </w:p>
-    <w:p>
-      <w:pPr>
-        <w:rPr>
-          <w:sz w:val="28"/>
-          <w:szCs w:val="28"/>
-        </w:rPr>
-      </w:pPr>
-      <w:proofErr w:type="gramStart"/>
-      <w:r>
-        <w:rPr>
-          <w:sz w:val="28"/>
-          <w:szCs w:val="28"/>
-        </w:rPr>
-        <w:t>count(</w:t>
-      </w:r>
-      <w:proofErr w:type="gramEnd"/>
-      <w:r>
-        <w:rPr>
-          <w:sz w:val="28"/>
-          <w:szCs w:val="28"/>
-        </w:rPr>
-        <w:t xml:space="preserve">*) as </w:t>
-      </w:r>
-      <w:proofErr w:type="spellStart"/>
-      <w:r>
-        <w:rPr>
-          <w:sz w:val="28"/>
-          <w:szCs w:val="28"/>
-        </w:rPr>
-        <w:t>tot_no_cust</w:t>
-      </w:r>
-      <w:proofErr w:type="spellEnd"/>
-      <w:r>
-        <w:rPr>
-          <w:sz w:val="28"/>
-          <w:szCs w:val="28"/>
-        </w:rPr>
-        <w:t>,</w:t>
-      </w:r>
-    </w:p>
-    <w:p>
-      <w:pPr>
-        <w:rPr>
-          <w:sz w:val="28"/>
-          <w:szCs w:val="28"/>
-        </w:rPr>
-      </w:pPr>
-      <w:proofErr w:type="gramStart"/>
-      <w:r>
-        <w:rPr>
-          <w:sz w:val="28"/>
-          <w:szCs w:val="28"/>
-        </w:rPr>
-        <w:t>round( (</w:t>
-      </w:r>
-      <w:proofErr w:type="gramEnd"/>
-      <w:r>
-        <w:rPr>
-          <w:sz w:val="28"/>
-          <w:szCs w:val="28"/>
-        </w:rPr>
-        <w:t xml:space="preserve">COUNT(IF(y = 'yes', 1, NULL)) / count(*)) * 100, 2) as </w:t>
-      </w:r>
-      <w:proofErr w:type="spellStart"/>
-      <w:r>
-        <w:rPr>
-          <w:sz w:val="28"/>
-          <w:szCs w:val="28"/>
-        </w:rPr>
-        <w:t>succ_rate</w:t>
-      </w:r>
-      <w:proofErr w:type="spellEnd"/>
-    </w:p>
-    <w:p>
-      <w:pPr>
-        <w:rPr>
-          <w:sz w:val="28"/>
-          <w:szCs w:val="28"/>
-        </w:rPr>
-      </w:pPr>
-      <w:r>
-        <w:rPr>
-          <w:sz w:val="28"/>
-          <w:szCs w:val="28"/>
-        </w:rPr>
-        <w:t xml:space="preserve">From </w:t>
-      </w:r>
-      <w:proofErr w:type="spellStart"/>
-      <w:r>
-        <w:rPr>
-          <w:sz w:val="28"/>
-          <w:szCs w:val="28"/>
-        </w:rPr>
-        <w:t>bankings</w:t>
-      </w:r>
-      <w:proofErr w:type="spellEnd"/>
+        <w:t>Select COUNT(IF(y = 'yes', 1, NULL)) as no_of_deposits,</w:t>
+      </w:r>
+    </w:p>
+    <w:p>
+      <w:pPr>
+        <w:rPr>
+          <w:sz w:val="28"/>
+          <w:szCs w:val="28"/>
+        </w:rPr>
+      </w:pPr>
+      <w:r>
+        <w:rPr>
+          <w:sz w:val="28"/>
+          <w:szCs w:val="28"/>
+        </w:rPr>
+        <w:t>count(*) as tot_no_cust,</w:t>
+      </w:r>
+    </w:p>
+    <w:p>
+      <w:pPr>
+        <w:rPr>
+          <w:sz w:val="28"/>
+          <w:szCs w:val="28"/>
+        </w:rPr>
+      </w:pPr>
+      <w:r>
+        <w:rPr>
+          <w:sz w:val="28"/>
+          <w:szCs w:val="28"/>
+        </w:rPr>
+        <w:t>round( (COUNT(IF(y = 'yes', 1, NULL)) / count(*)) * 100, 2) as succ_rate</w:t>
+      </w:r>
+    </w:p>
+    <w:p>
+      <w:pPr>
+        <w:rPr>
+          <w:sz w:val="28"/>
+          <w:szCs w:val="28"/>
+        </w:rPr>
+      </w:pPr>
+      <w:r>
+        <w:rPr>
+          <w:sz w:val="28"/>
+          <w:szCs w:val="28"/>
+        </w:rPr>
+        <w:t>From bankings</w:t>
+      </w:r>
     </w:p>
     <w:p>
       <w:pPr>
@@ -540,6 +383,7 @@
       </w:pPr>
       <w:r>
         <w:rPr>
+          <w:noProof/>
           <w:sz w:val="28"/>
           <w:szCs w:val="28"/>
         </w:rPr>
@@ -624,184 +468,68 @@
           <w:sz w:val="28"/>
           <w:szCs w:val="28"/>
         </w:rPr>
-        <w:t xml:space="preserve">Select </w:t>
-      </w:r>
-      <w:proofErr w:type="gramStart"/>
-      <w:r>
-        <w:rPr>
-          <w:sz w:val="28"/>
-          <w:szCs w:val="28"/>
-        </w:rPr>
-        <w:t>COUNT(</w:t>
-      </w:r>
-      <w:proofErr w:type="gramEnd"/>
-      <w:r>
-        <w:rPr>
-          <w:sz w:val="28"/>
-          <w:szCs w:val="28"/>
-        </w:rPr>
-        <w:t xml:space="preserve">IF(y = 'yes', 1, NULL)) as </w:t>
-      </w:r>
-      <w:proofErr w:type="spellStart"/>
-      <w:r>
-        <w:rPr>
-          <w:sz w:val="28"/>
-          <w:szCs w:val="28"/>
-        </w:rPr>
-        <w:t>no_of_deposits</w:t>
-      </w:r>
-      <w:proofErr w:type="spellEnd"/>
-      <w:r>
-        <w:rPr>
-          <w:sz w:val="28"/>
-          <w:szCs w:val="28"/>
-        </w:rPr>
-        <w:t>,</w:t>
-      </w:r>
-    </w:p>
-    <w:p>
-      <w:pPr>
-        <w:rPr>
-          <w:sz w:val="28"/>
-          <w:szCs w:val="28"/>
-        </w:rPr>
-      </w:pPr>
-      <w:proofErr w:type="gramStart"/>
-      <w:r>
-        <w:rPr>
-          <w:sz w:val="28"/>
-          <w:szCs w:val="28"/>
-        </w:rPr>
-        <w:t>count(</w:t>
-      </w:r>
-      <w:proofErr w:type="gramEnd"/>
-      <w:r>
-        <w:rPr>
-          <w:sz w:val="28"/>
-          <w:szCs w:val="28"/>
-        </w:rPr>
-        <w:t xml:space="preserve">*) as </w:t>
-      </w:r>
-      <w:proofErr w:type="spellStart"/>
-      <w:r>
-        <w:rPr>
-          <w:sz w:val="28"/>
-          <w:szCs w:val="28"/>
-        </w:rPr>
-        <w:t>tot_no_cust</w:t>
-      </w:r>
-      <w:proofErr w:type="spellEnd"/>
-      <w:r>
-        <w:rPr>
-          <w:sz w:val="28"/>
-          <w:szCs w:val="28"/>
-        </w:rPr>
-        <w:t>,</w:t>
-      </w:r>
-    </w:p>
-    <w:p>
-      <w:pPr>
-        <w:rPr>
-          <w:sz w:val="28"/>
-          <w:szCs w:val="28"/>
-        </w:rPr>
-      </w:pPr>
-      <w:proofErr w:type="gramStart"/>
-      <w:r>
-        <w:rPr>
-          <w:sz w:val="28"/>
-          <w:szCs w:val="28"/>
-        </w:rPr>
-        <w:t>round( (</w:t>
-      </w:r>
-      <w:proofErr w:type="gramEnd"/>
-      <w:r>
-        <w:rPr>
-          <w:sz w:val="28"/>
-          <w:szCs w:val="28"/>
-        </w:rPr>
-        <w:t xml:space="preserve">COUNT(IF(y = 'yes', 1, NULL)) / count(*)) * 100, 2) as </w:t>
-      </w:r>
-      <w:proofErr w:type="spellStart"/>
-      <w:r>
-        <w:rPr>
-          <w:sz w:val="28"/>
-          <w:szCs w:val="28"/>
-        </w:rPr>
-        <w:t>succ_rate</w:t>
-      </w:r>
-      <w:proofErr w:type="spellEnd"/>
-      <w:r>
-        <w:rPr>
-          <w:sz w:val="28"/>
-          <w:szCs w:val="28"/>
-        </w:rPr>
-        <w:t>,</w:t>
-      </w:r>
-    </w:p>
-    <w:p>
-      <w:pPr>
-        <w:rPr>
-          <w:sz w:val="28"/>
-          <w:szCs w:val="28"/>
-        </w:rPr>
-      </w:pPr>
-      <w:r>
-        <w:rPr>
-          <w:sz w:val="28"/>
-          <w:szCs w:val="28"/>
-        </w:rPr>
-        <w:t xml:space="preserve">100 - </w:t>
-      </w:r>
-      <w:proofErr w:type="gramStart"/>
-      <w:r>
-        <w:rPr>
-          <w:sz w:val="28"/>
-          <w:szCs w:val="28"/>
-        </w:rPr>
-        <w:t>round( (</w:t>
-      </w:r>
-      <w:proofErr w:type="gramEnd"/>
-      <w:r>
-        <w:rPr>
-          <w:sz w:val="28"/>
-          <w:szCs w:val="28"/>
-        </w:rPr>
-        <w:t xml:space="preserve">COUNT(IF(y = 'yes', 1, NULL)) / count(*)) * 100, 2) as </w:t>
-      </w:r>
-      <w:proofErr w:type="spellStart"/>
-      <w:r>
-        <w:rPr>
-          <w:sz w:val="28"/>
-          <w:szCs w:val="28"/>
-        </w:rPr>
-        <w:t>failure_rate</w:t>
-      </w:r>
-      <w:proofErr w:type="spellEnd"/>
-    </w:p>
-    <w:p>
-      <w:pPr>
-        <w:rPr>
-          <w:sz w:val="28"/>
-          <w:szCs w:val="28"/>
-        </w:rPr>
-      </w:pPr>
-      <w:r>
-        <w:rPr>
-          <w:sz w:val="28"/>
-          <w:szCs w:val="28"/>
-        </w:rPr>
-        <w:t xml:space="preserve">From </w:t>
-      </w:r>
-      <w:proofErr w:type="spellStart"/>
-      <w:r>
-        <w:rPr>
-          <w:sz w:val="28"/>
-          <w:szCs w:val="28"/>
-        </w:rPr>
-        <w:t>bankings</w:t>
-      </w:r>
-      <w:proofErr w:type="spellEnd"/>
+        <w:t>Select COUNT(IF(y = 'yes', 1, NULL)) as no_of_deposits,</w:t>
+      </w:r>
+    </w:p>
+    <w:p>
+      <w:pPr>
+        <w:rPr>
+          <w:sz w:val="28"/>
+          <w:szCs w:val="28"/>
+        </w:rPr>
+      </w:pPr>
+      <w:r>
+        <w:rPr>
+          <w:sz w:val="28"/>
+          <w:szCs w:val="28"/>
+        </w:rPr>
+        <w:t>count(*) as tot_no_cust,</w:t>
+      </w:r>
+    </w:p>
+    <w:p>
+      <w:pPr>
+        <w:rPr>
+          <w:sz w:val="28"/>
+          <w:szCs w:val="28"/>
+        </w:rPr>
+      </w:pPr>
+      <w:r>
+        <w:rPr>
+          <w:sz w:val="28"/>
+          <w:szCs w:val="28"/>
+        </w:rPr>
+        <w:t>round( (COUNT(IF(y = 'yes', 1, NULL)) / count(*)) * 100, 2) as succ_rate,</w:t>
+      </w:r>
+    </w:p>
+    <w:p>
+      <w:pPr>
+        <w:rPr>
+          <w:sz w:val="28"/>
+          <w:szCs w:val="28"/>
+        </w:rPr>
+      </w:pPr>
+      <w:r>
+        <w:rPr>
+          <w:sz w:val="28"/>
+          <w:szCs w:val="28"/>
+        </w:rPr>
+        <w:t>100 - round( (COUNT(IF(y = 'yes', 1, NULL)) / count(*)) * 100, 2) as failure_rate</w:t>
+      </w:r>
+    </w:p>
+    <w:p>
+      <w:pPr>
+        <w:rPr>
+          <w:sz w:val="28"/>
+          <w:szCs w:val="28"/>
+        </w:rPr>
+      </w:pPr>
+      <w:r>
+        <w:rPr>
+          <w:sz w:val="28"/>
+          <w:szCs w:val="28"/>
+        </w:rPr>
+        <w:t>From bankings</w:t>
+      </w:r>
     </w:p>
     <w:p>
       <w:pPr>
@@ -835,6 +563,7 @@
       </w:pPr>
       <w:r>
         <w:rPr>
+          <w:noProof/>
           <w:sz w:val="28"/>
           <w:szCs w:val="28"/>
         </w:rPr>
@@ -926,106 +655,38 @@
           <w:sz w:val="28"/>
           <w:szCs w:val="28"/>
         </w:rPr>
-        <w:t xml:space="preserve">select max(age) as </w:t>
-      </w:r>
-      <w:proofErr w:type="spellStart"/>
-      <w:r>
-        <w:rPr>
-          <w:sz w:val="28"/>
-          <w:szCs w:val="28"/>
-        </w:rPr>
-        <w:t>max_age</w:t>
-      </w:r>
-      <w:proofErr w:type="spellEnd"/>
-      <w:r>
-        <w:rPr>
-          <w:sz w:val="28"/>
-          <w:szCs w:val="28"/>
-        </w:rPr>
-        <w:t xml:space="preserve">, min(age) as </w:t>
-      </w:r>
-      <w:proofErr w:type="spellStart"/>
-      <w:r>
-        <w:rPr>
-          <w:sz w:val="28"/>
-          <w:szCs w:val="28"/>
-        </w:rPr>
-        <w:t>min_age</w:t>
-      </w:r>
-      <w:proofErr w:type="spellEnd"/>
-      <w:r>
-        <w:rPr>
-          <w:sz w:val="28"/>
-          <w:szCs w:val="28"/>
-        </w:rPr>
-        <w:t xml:space="preserve">, </w:t>
-      </w:r>
-    </w:p>
-    <w:p>
-      <w:pPr>
-        <w:rPr>
-          <w:sz w:val="28"/>
-          <w:szCs w:val="28"/>
-        </w:rPr>
-      </w:pPr>
-      <w:proofErr w:type="gramStart"/>
-      <w:r>
-        <w:rPr>
-          <w:sz w:val="28"/>
-          <w:szCs w:val="28"/>
-        </w:rPr>
-        <w:t xml:space="preserve">round( </w:t>
-      </w:r>
-      <w:proofErr w:type="spellStart"/>
-      <w:r>
-        <w:rPr>
-          <w:sz w:val="28"/>
-          <w:szCs w:val="28"/>
-        </w:rPr>
-        <w:t>avg</w:t>
-      </w:r>
-      <w:proofErr w:type="spellEnd"/>
-      <w:proofErr w:type="gramEnd"/>
-      <w:r>
-        <w:rPr>
-          <w:sz w:val="28"/>
-          <w:szCs w:val="28"/>
-        </w:rPr>
-        <w:t xml:space="preserve">(age), 2) as </w:t>
-      </w:r>
-      <w:proofErr w:type="spellStart"/>
-      <w:r>
-        <w:rPr>
-          <w:sz w:val="28"/>
-          <w:szCs w:val="28"/>
-        </w:rPr>
-        <w:t>avg_age</w:t>
-      </w:r>
-      <w:proofErr w:type="spellEnd"/>
-    </w:p>
-    <w:p>
-      <w:pPr>
-        <w:rPr>
-          <w:sz w:val="28"/>
-          <w:szCs w:val="28"/>
-        </w:rPr>
-      </w:pPr>
-      <w:r>
-        <w:rPr>
-          <w:sz w:val="28"/>
-          <w:szCs w:val="28"/>
-        </w:rPr>
-        <w:t xml:space="preserve">from </w:t>
-      </w:r>
-      <w:proofErr w:type="spellStart"/>
-      <w:r>
-        <w:rPr>
-          <w:sz w:val="28"/>
-          <w:szCs w:val="28"/>
-        </w:rPr>
-        <w:t>bankings</w:t>
-      </w:r>
-      <w:proofErr w:type="spellEnd"/>
+        <w:t xml:space="preserve">select max(age) as max_age, min(age) as min_age, </w:t>
+      </w:r>
+    </w:p>
+    <w:p>
+      <w:pPr>
+        <w:rPr>
+          <w:sz w:val="28"/>
+          <w:szCs w:val="28"/>
+        </w:rPr>
+      </w:pPr>
+      <w:r>
+        <w:rPr>
+          <w:sz w:val="28"/>
+          <w:szCs w:val="28"/>
+        </w:rPr>
+        <w:t>round( avg(age), 2) as avg_age</w:t>
+      </w:r>
+    </w:p>
+    <w:p>
+      <w:pPr>
+        <w:rPr>
+          <w:sz w:val="28"/>
+          <w:szCs w:val="28"/>
+        </w:rPr>
+      </w:pPr>
+      <w:r>
+        <w:rPr>
+          <w:sz w:val="28"/>
+          <w:szCs w:val="28"/>
+        </w:rPr>
+        <w:t>from bankings</w:t>
+      </w:r>
     </w:p>
     <w:p>
       <w:pPr>
@@ -1059,6 +720,7 @@
       </w:pPr>
       <w:r>
         <w:rPr>
+          <w:noProof/>
           <w:sz w:val="28"/>
           <w:szCs w:val="28"/>
         </w:rPr>
@@ -1151,106 +813,38 @@
           <w:sz w:val="28"/>
           <w:szCs w:val="28"/>
         </w:rPr>
-        <w:t xml:space="preserve">Select </w:t>
-      </w:r>
-      <w:proofErr w:type="gramStart"/>
-      <w:r>
-        <w:rPr>
-          <w:sz w:val="28"/>
-          <w:szCs w:val="28"/>
-        </w:rPr>
-        <w:t xml:space="preserve">round( </w:t>
-      </w:r>
-      <w:proofErr w:type="spellStart"/>
-      <w:r>
-        <w:rPr>
-          <w:sz w:val="28"/>
-          <w:szCs w:val="28"/>
-        </w:rPr>
-        <w:t>avg</w:t>
-      </w:r>
-      <w:proofErr w:type="spellEnd"/>
-      <w:proofErr w:type="gramEnd"/>
-      <w:r>
-        <w:rPr>
-          <w:sz w:val="28"/>
-          <w:szCs w:val="28"/>
-        </w:rPr>
-        <w:t xml:space="preserve">(age), 2) as </w:t>
-      </w:r>
-      <w:proofErr w:type="spellStart"/>
-      <w:r>
-        <w:rPr>
-          <w:sz w:val="28"/>
-          <w:szCs w:val="28"/>
-        </w:rPr>
-        <w:t>avg_age</w:t>
-      </w:r>
-      <w:proofErr w:type="spellEnd"/>
-      <w:r>
-        <w:rPr>
-          <w:sz w:val="28"/>
-          <w:szCs w:val="28"/>
-        </w:rPr>
-        <w:t>,</w:t>
-      </w:r>
-    </w:p>
-    <w:p>
-      <w:pPr>
-        <w:rPr>
-          <w:sz w:val="28"/>
-          <w:szCs w:val="28"/>
-        </w:rPr>
-      </w:pPr>
-      <w:proofErr w:type="gramStart"/>
-      <w:r>
-        <w:rPr>
-          <w:sz w:val="28"/>
-          <w:szCs w:val="28"/>
-        </w:rPr>
-        <w:t>round( percentile</w:t>
-      </w:r>
-      <w:proofErr w:type="gramEnd"/>
-      <w:r>
-        <w:rPr>
-          <w:sz w:val="28"/>
-          <w:szCs w:val="28"/>
-        </w:rPr>
-        <w:t xml:space="preserve">(age, 0.5), 2) as </w:t>
-      </w:r>
-      <w:proofErr w:type="spellStart"/>
-      <w:r>
-        <w:rPr>
-          <w:sz w:val="28"/>
-          <w:szCs w:val="28"/>
-        </w:rPr>
-        <w:t>median_age</w:t>
-      </w:r>
-      <w:proofErr w:type="spellEnd"/>
-    </w:p>
-    <w:p>
-      <w:pPr>
-        <w:rPr>
-          <w:sz w:val="28"/>
-          <w:szCs w:val="28"/>
-        </w:rPr>
-      </w:pPr>
-      <w:r>
-        <w:rPr>
-          <w:sz w:val="28"/>
-          <w:szCs w:val="28"/>
-        </w:rPr>
-        <w:t xml:space="preserve">From </w:t>
-      </w:r>
-      <w:proofErr w:type="spellStart"/>
-      <w:r>
-        <w:rPr>
-          <w:sz w:val="28"/>
-          <w:szCs w:val="28"/>
-        </w:rPr>
-        <w:t>bankings</w:t>
-      </w:r>
-      <w:proofErr w:type="spellEnd"/>
+        <w:t>Select round( avg(age), 2) as avg_age,</w:t>
+      </w:r>
+    </w:p>
+    <w:p>
+      <w:pPr>
+        <w:rPr>
+          <w:sz w:val="28"/>
+          <w:szCs w:val="28"/>
+        </w:rPr>
+      </w:pPr>
+      <w:r>
+        <w:rPr>
+          <w:sz w:val="28"/>
+          <w:szCs w:val="28"/>
+        </w:rPr>
+        <w:t>round( percentile(age, 0.5), 2) as median_age</w:t>
+      </w:r>
+    </w:p>
+    <w:p>
+      <w:pPr>
+        <w:rPr>
+          <w:sz w:val="28"/>
+          <w:szCs w:val="28"/>
+        </w:rPr>
+      </w:pPr>
+      <w:r>
+        <w:rPr>
+          <w:sz w:val="28"/>
+          <w:szCs w:val="28"/>
+        </w:rPr>
+        <w:t>From bankings</w:t>
+      </w:r>
     </w:p>
     <w:p>
       <w:pPr>
@@ -1284,6 +878,7 @@
       </w:pPr>
       <w:r>
         <w:rPr>
+          <w:noProof/>
           <w:sz w:val="28"/>
           <w:szCs w:val="28"/>
         </w:rPr>
@@ -1375,137 +970,53 @@
           <w:sz w:val="28"/>
           <w:szCs w:val="28"/>
         </w:rPr>
-        <w:t xml:space="preserve">Select age, </w:t>
-      </w:r>
-      <w:proofErr w:type="gramStart"/>
-      <w:r>
-        <w:rPr>
-          <w:sz w:val="28"/>
-          <w:szCs w:val="28"/>
-        </w:rPr>
-        <w:t>COUNT(</w:t>
-      </w:r>
-      <w:proofErr w:type="gramEnd"/>
-      <w:r>
-        <w:rPr>
-          <w:sz w:val="28"/>
-          <w:szCs w:val="28"/>
-        </w:rPr>
-        <w:t xml:space="preserve">IF(y = 'yes', 1, NULL)) as </w:t>
-      </w:r>
-      <w:proofErr w:type="spellStart"/>
-      <w:r>
-        <w:rPr>
-          <w:sz w:val="28"/>
-          <w:szCs w:val="28"/>
-        </w:rPr>
-        <w:t>no_of_deposits</w:t>
-      </w:r>
-      <w:proofErr w:type="spellEnd"/>
-      <w:r>
-        <w:rPr>
-          <w:sz w:val="28"/>
-          <w:szCs w:val="28"/>
-        </w:rPr>
-        <w:t>,</w:t>
-      </w:r>
-    </w:p>
-    <w:p>
-      <w:pPr>
-        <w:rPr>
-          <w:sz w:val="28"/>
-          <w:szCs w:val="28"/>
-        </w:rPr>
-      </w:pPr>
-      <w:proofErr w:type="gramStart"/>
-      <w:r>
-        <w:rPr>
-          <w:sz w:val="28"/>
-          <w:szCs w:val="28"/>
-        </w:rPr>
-        <w:t>count(</w:t>
-      </w:r>
-      <w:proofErr w:type="gramEnd"/>
-      <w:r>
-        <w:rPr>
-          <w:sz w:val="28"/>
-          <w:szCs w:val="28"/>
-        </w:rPr>
-        <w:t xml:space="preserve">*) as </w:t>
-      </w:r>
-      <w:proofErr w:type="spellStart"/>
-      <w:r>
-        <w:rPr>
-          <w:sz w:val="28"/>
-          <w:szCs w:val="28"/>
-        </w:rPr>
-        <w:t>tot_no_cust</w:t>
-      </w:r>
-      <w:proofErr w:type="spellEnd"/>
-      <w:r>
-        <w:rPr>
-          <w:sz w:val="28"/>
-          <w:szCs w:val="28"/>
-        </w:rPr>
-        <w:t>,</w:t>
-      </w:r>
-    </w:p>
-    <w:p>
-      <w:pPr>
-        <w:rPr>
-          <w:sz w:val="28"/>
-          <w:szCs w:val="28"/>
-        </w:rPr>
-      </w:pPr>
-      <w:proofErr w:type="gramStart"/>
-      <w:r>
-        <w:rPr>
-          <w:sz w:val="28"/>
-          <w:szCs w:val="28"/>
-        </w:rPr>
-        <w:t>round( (</w:t>
-      </w:r>
-      <w:proofErr w:type="gramEnd"/>
-      <w:r>
-        <w:rPr>
-          <w:sz w:val="28"/>
-          <w:szCs w:val="28"/>
-        </w:rPr>
-        <w:t xml:space="preserve">COUNT(IF(y = 'yes', 1, NULL)) / count(*)) * 100, 2) as </w:t>
-      </w:r>
-      <w:proofErr w:type="spellStart"/>
-      <w:r>
-        <w:rPr>
-          <w:sz w:val="28"/>
-          <w:szCs w:val="28"/>
-        </w:rPr>
-        <w:t>succ_rate</w:t>
-      </w:r>
-      <w:proofErr w:type="spellEnd"/>
-    </w:p>
-    <w:p>
-      <w:pPr>
-        <w:rPr>
-          <w:sz w:val="28"/>
-          <w:szCs w:val="28"/>
-        </w:rPr>
-      </w:pPr>
-      <w:r>
-        <w:rPr>
-          <w:sz w:val="28"/>
-          <w:szCs w:val="28"/>
-        </w:rPr>
-        <w:t xml:space="preserve">From </w:t>
-      </w:r>
-      <w:proofErr w:type="spellStart"/>
-      <w:r>
-        <w:rPr>
-          <w:sz w:val="28"/>
-          <w:szCs w:val="28"/>
-        </w:rPr>
-        <w:t>bankings</w:t>
-      </w:r>
-      <w:proofErr w:type="spellEnd"/>
+        <w:t>Select age, COUNT(IF(y = 'yes', 1, NULL)) as no_of_deposits,</w:t>
+      </w:r>
+    </w:p>
+    <w:p>
+      <w:pPr>
+        <w:rPr>
+          <w:sz w:val="28"/>
+          <w:szCs w:val="28"/>
+        </w:rPr>
+      </w:pPr>
+      <w:r>
+        <w:rPr>
+          <w:sz w:val="28"/>
+          <w:szCs w:val="28"/>
+        </w:rPr>
+        <w:t>count(*) as tot_no_cust,</w:t>
+      </w:r>
+    </w:p>
+    <w:p>
+      <w:pPr>
+        <w:rPr>
+          <w:sz w:val="28"/>
+          <w:szCs w:val="28"/>
+        </w:rPr>
+      </w:pPr>
+      <w:r>
+        <w:rPr>
+          <w:sz w:val="28"/>
+          <w:szCs w:val="28"/>
+        </w:rPr>
+        <w:t>round( (COUNT(IF(y = 'yes', 1, NULL)) / count(*)) * 100, 2) as succ_rate</w:t>
+      </w:r>
+    </w:p>
+    <w:p>
+      <w:pPr>
+        <w:rPr>
+          <w:sz w:val="28"/>
+          <w:szCs w:val="28"/>
+        </w:rPr>
+      </w:pPr>
+      <w:r>
+        <w:rPr>
+          <w:sz w:val="28"/>
+          <w:szCs w:val="28"/>
+        </w:rPr>
+        <w:t>From bankings</w:t>
+      </w:r>
     </w:p>
     <w:p>
       <w:pPr>
@@ -1554,6 +1065,7 @@
       </w:pPr>
       <w:r>
         <w:rPr>
+          <w:noProof/>
           <w:sz w:val="28"/>
           <w:szCs w:val="28"/>
         </w:rPr>
@@ -1615,182 +1127,308 @@
           <w:sz w:val="28"/>
           <w:szCs w:val="28"/>
         </w:rPr>
-        <w:t>7.</w:t>
-      </w:r>
-      <w:r>
-        <w:rPr>
-          <w:sz w:val="28"/>
-          <w:szCs w:val="28"/>
-        </w:rPr>
-        <w:tab/>
-        <w:t>Check if marital status mattered for subscription to deposit.</w:t>
-      </w:r>
-    </w:p>
-    <w:p>
-      <w:pPr>
-        <w:rPr>
-          <w:sz w:val="28"/>
-          <w:szCs w:val="28"/>
-        </w:rPr>
-      </w:pPr>
-    </w:p>
-    <w:p>
-      <w:pPr>
-        <w:rPr>
-          <w:sz w:val="28"/>
-          <w:szCs w:val="28"/>
-        </w:rPr>
-      </w:pPr>
-      <w:r>
-        <w:rPr>
-          <w:sz w:val="28"/>
-          <w:szCs w:val="28"/>
-        </w:rPr>
-        <w:t xml:space="preserve">Select marital, </w:t>
-      </w:r>
-      <w:proofErr w:type="gramStart"/>
-      <w:r>
-        <w:rPr>
-          <w:sz w:val="28"/>
-          <w:szCs w:val="28"/>
-        </w:rPr>
-        <w:t>COUNT(</w:t>
-      </w:r>
-      <w:proofErr w:type="gramEnd"/>
-      <w:r>
-        <w:rPr>
-          <w:sz w:val="28"/>
-          <w:szCs w:val="28"/>
-        </w:rPr>
-        <w:t xml:space="preserve">IF(y = 'yes', 1, NULL)) as </w:t>
-      </w:r>
-      <w:proofErr w:type="spellStart"/>
-      <w:r>
-        <w:rPr>
-          <w:sz w:val="28"/>
-          <w:szCs w:val="28"/>
-        </w:rPr>
-        <w:t>no_of_deposits</w:t>
-      </w:r>
-      <w:proofErr w:type="spellEnd"/>
-      <w:r>
-        <w:rPr>
-          <w:sz w:val="28"/>
-          <w:szCs w:val="28"/>
-        </w:rPr>
-        <w:t>,</w:t>
-      </w:r>
-    </w:p>
-    <w:p>
-      <w:pPr>
-        <w:rPr>
-          <w:sz w:val="28"/>
-          <w:szCs w:val="28"/>
-        </w:rPr>
-      </w:pPr>
-      <w:proofErr w:type="gramStart"/>
-      <w:r>
-        <w:rPr>
-          <w:sz w:val="28"/>
-          <w:szCs w:val="28"/>
-        </w:rPr>
-        <w:t>count(</w:t>
-      </w:r>
-      <w:proofErr w:type="gramEnd"/>
-      <w:r>
-        <w:rPr>
-          <w:sz w:val="28"/>
-          <w:szCs w:val="28"/>
-        </w:rPr>
-        <w:t xml:space="preserve">*) as </w:t>
-      </w:r>
-      <w:proofErr w:type="spellStart"/>
-      <w:r>
-        <w:rPr>
-          <w:sz w:val="28"/>
-          <w:szCs w:val="28"/>
-        </w:rPr>
-        <w:t>tot_no_cust</w:t>
-      </w:r>
-      <w:proofErr w:type="spellEnd"/>
-      <w:r>
-        <w:rPr>
-          <w:sz w:val="28"/>
-          <w:szCs w:val="28"/>
-        </w:rPr>
-        <w:t>,</w:t>
-      </w:r>
-    </w:p>
-    <w:p>
-      <w:pPr>
-        <w:rPr>
-          <w:sz w:val="28"/>
-          <w:szCs w:val="28"/>
-        </w:rPr>
-      </w:pPr>
-      <w:proofErr w:type="gramStart"/>
-      <w:r>
-        <w:rPr>
-          <w:sz w:val="28"/>
-          <w:szCs w:val="28"/>
-        </w:rPr>
-        <w:t>round( (</w:t>
-      </w:r>
-      <w:proofErr w:type="gramEnd"/>
-      <w:r>
-        <w:rPr>
-          <w:sz w:val="28"/>
-          <w:szCs w:val="28"/>
-        </w:rPr>
-        <w:t xml:space="preserve">COUNT(IF(y = 'yes', 1, NULL)) / count(*)) * 100, 2) as </w:t>
-      </w:r>
-      <w:proofErr w:type="spellStart"/>
-      <w:r>
-        <w:rPr>
-          <w:sz w:val="28"/>
-          <w:szCs w:val="28"/>
-        </w:rPr>
-        <w:t>succ_rate</w:t>
-      </w:r>
-      <w:proofErr w:type="spellEnd"/>
-    </w:p>
-    <w:p>
-      <w:pPr>
-        <w:rPr>
-          <w:sz w:val="28"/>
-          <w:szCs w:val="28"/>
-        </w:rPr>
-      </w:pPr>
-      <w:r>
-        <w:rPr>
-          <w:sz w:val="28"/>
-          <w:szCs w:val="28"/>
-        </w:rPr>
-        <w:t xml:space="preserve">From </w:t>
-      </w:r>
-      <w:proofErr w:type="spellStart"/>
-      <w:r>
-        <w:rPr>
-          <w:sz w:val="28"/>
-          <w:szCs w:val="28"/>
-        </w:rPr>
-        <w:t>bankings</w:t>
-      </w:r>
-      <w:proofErr w:type="spellEnd"/>
-    </w:p>
-    <w:p>
-      <w:pPr>
-        <w:rPr>
-          <w:sz w:val="28"/>
-          <w:szCs w:val="28"/>
-        </w:rPr>
-      </w:pPr>
-      <w:r>
-        <w:rPr>
-          <w:sz w:val="28"/>
-          <w:szCs w:val="28"/>
-        </w:rPr>
-        <w:t>group by marital</w:t>
+        <w:t xml:space="preserve">select </w:t>
+      </w:r>
+    </w:p>
+    <w:p>
+      <w:pPr>
+        <w:rPr>
+          <w:sz w:val="28"/>
+          <w:szCs w:val="28"/>
+        </w:rPr>
+      </w:pPr>
+      <w:r>
+        <w:rPr>
+          <w:sz w:val="28"/>
+          <w:szCs w:val="28"/>
+        </w:rPr>
+        <w:t>case</w:t>
+      </w:r>
+    </w:p>
+    <w:p>
+      <w:pPr>
+        <w:rPr>
+          <w:sz w:val="28"/>
+          <w:szCs w:val="28"/>
+        </w:rPr>
+      </w:pPr>
+      <w:r>
+        <w:rPr>
+          <w:sz w:val="28"/>
+          <w:szCs w:val="28"/>
+        </w:rPr>
+        <w:t xml:space="preserve">   when age &lt; 20 then 'Under 20'</w:t>
+      </w:r>
+    </w:p>
+    <w:p>
+      <w:pPr>
+        <w:rPr>
+          <w:sz w:val="28"/>
+          <w:szCs w:val="28"/>
+        </w:rPr>
+      </w:pPr>
+      <w:r>
+        <w:rPr>
+          <w:sz w:val="28"/>
+          <w:szCs w:val="28"/>
+        </w:rPr>
+        <w:t xml:space="preserve">   when age between 21 and 30 then '21-30'</w:t>
+      </w:r>
+    </w:p>
+    <w:p>
+      <w:pPr>
+        <w:rPr>
+          <w:sz w:val="28"/>
+          <w:szCs w:val="28"/>
+        </w:rPr>
+      </w:pPr>
+      <w:r>
+        <w:rPr>
+          <w:sz w:val="28"/>
+          <w:szCs w:val="28"/>
+        </w:rPr>
+        <w:t xml:space="preserve">   when age between 31 and 40 then '31-40'</w:t>
+      </w:r>
+    </w:p>
+    <w:p>
+      <w:pPr>
+        <w:rPr>
+          <w:sz w:val="28"/>
+          <w:szCs w:val="28"/>
+        </w:rPr>
+      </w:pPr>
+      <w:r>
+        <w:rPr>
+          <w:sz w:val="28"/>
+          <w:szCs w:val="28"/>
+        </w:rPr>
+        <w:t xml:space="preserve">   when age between 41 and 50 then '41-50'</w:t>
+      </w:r>
+    </w:p>
+    <w:p>
+      <w:pPr>
+        <w:rPr>
+          <w:sz w:val="28"/>
+          <w:szCs w:val="28"/>
+        </w:rPr>
+      </w:pPr>
+      <w:r>
+        <w:rPr>
+          <w:sz w:val="28"/>
+          <w:szCs w:val="28"/>
+        </w:rPr>
+        <w:t xml:space="preserve">   when age between 51 and 60 then '51-60'</w:t>
+      </w:r>
+    </w:p>
+    <w:p>
+      <w:pPr>
+        <w:rPr>
+          <w:sz w:val="28"/>
+          <w:szCs w:val="28"/>
+        </w:rPr>
+      </w:pPr>
+      <w:r>
+        <w:rPr>
+          <w:sz w:val="28"/>
+          <w:szCs w:val="28"/>
+        </w:rPr>
+        <w:t xml:space="preserve">   when age &gt; 60 then 'Over 60'</w:t>
+      </w:r>
+    </w:p>
+    <w:p>
+      <w:pPr>
+        <w:rPr>
+          <w:sz w:val="28"/>
+          <w:szCs w:val="28"/>
+        </w:rPr>
+      </w:pPr>
+      <w:r>
+        <w:rPr>
+          <w:sz w:val="28"/>
+          <w:szCs w:val="28"/>
+        </w:rPr>
+        <w:t xml:space="preserve"> END as age_range,</w:t>
+      </w:r>
+    </w:p>
+    <w:p>
+      <w:pPr>
+        <w:rPr>
+          <w:sz w:val="28"/>
+          <w:szCs w:val="28"/>
+        </w:rPr>
+      </w:pPr>
+      <w:r>
+        <w:rPr>
+          <w:sz w:val="28"/>
+          <w:szCs w:val="28"/>
+        </w:rPr>
+        <w:lastRenderedPageBreak/>
+        <w:t>COUNT(IF(y = 'yes', 1, NULL)) as no_of_deposits,</w:t>
+      </w:r>
+    </w:p>
+    <w:p>
+      <w:pPr>
+        <w:rPr>
+          <w:sz w:val="28"/>
+          <w:szCs w:val="28"/>
+        </w:rPr>
+      </w:pPr>
+      <w:r>
+        <w:rPr>
+          <w:sz w:val="28"/>
+          <w:szCs w:val="28"/>
+        </w:rPr>
+        <w:t>count(*) as tot_no_cust,</w:t>
+      </w:r>
+    </w:p>
+    <w:p>
+      <w:pPr>
+        <w:rPr>
+          <w:sz w:val="28"/>
+          <w:szCs w:val="28"/>
+        </w:rPr>
+      </w:pPr>
+      <w:r>
+        <w:rPr>
+          <w:sz w:val="28"/>
+          <w:szCs w:val="28"/>
+        </w:rPr>
+        <w:t>round( (COUNT(IF(y = 'yes', 1, NULL)) / count(*)) * 100, 2) as succ_rate</w:t>
+      </w:r>
+    </w:p>
+    <w:p>
+      <w:pPr>
+        <w:rPr>
+          <w:sz w:val="28"/>
+          <w:szCs w:val="28"/>
+        </w:rPr>
+      </w:pPr>
+      <w:r>
+        <w:rPr>
+          <w:sz w:val="28"/>
+          <w:szCs w:val="28"/>
+        </w:rPr>
+        <w:t xml:space="preserve"> from bankings</w:t>
+      </w:r>
+    </w:p>
+    <w:p>
+      <w:pPr>
+        <w:rPr>
+          <w:sz w:val="28"/>
+          <w:szCs w:val="28"/>
+        </w:rPr>
+      </w:pPr>
+      <w:r>
+        <w:rPr>
+          <w:sz w:val="28"/>
+          <w:szCs w:val="28"/>
+        </w:rPr>
+        <w:t xml:space="preserve"> group by   case</w:t>
+      </w:r>
+    </w:p>
+    <w:p>
+      <w:pPr>
+        <w:rPr>
+          <w:sz w:val="28"/>
+          <w:szCs w:val="28"/>
+        </w:rPr>
+      </w:pPr>
+      <w:r>
+        <w:rPr>
+          <w:sz w:val="28"/>
+          <w:szCs w:val="28"/>
+        </w:rPr>
+        <w:t xml:space="preserve">   when age &lt; 20 then 'Under 20'</w:t>
+      </w:r>
+    </w:p>
+    <w:p>
+      <w:pPr>
+        <w:rPr>
+          <w:sz w:val="28"/>
+          <w:szCs w:val="28"/>
+        </w:rPr>
+      </w:pPr>
+      <w:r>
+        <w:rPr>
+          <w:sz w:val="28"/>
+          <w:szCs w:val="28"/>
+        </w:rPr>
+        <w:t xml:space="preserve">   when age between 21 and 30 then '21-30'</w:t>
+      </w:r>
+    </w:p>
+    <w:p>
+      <w:pPr>
+        <w:rPr>
+          <w:sz w:val="28"/>
+          <w:szCs w:val="28"/>
+        </w:rPr>
+      </w:pPr>
+      <w:r>
+        <w:rPr>
+          <w:sz w:val="28"/>
+          <w:szCs w:val="28"/>
+        </w:rPr>
+        <w:t xml:space="preserve">   when age between 31 and 40 then '31-40'</w:t>
+      </w:r>
+    </w:p>
+    <w:p>
+      <w:pPr>
+        <w:rPr>
+          <w:sz w:val="28"/>
+          <w:szCs w:val="28"/>
+        </w:rPr>
+      </w:pPr>
+      <w:r>
+        <w:rPr>
+          <w:sz w:val="28"/>
+          <w:szCs w:val="28"/>
+        </w:rPr>
+        <w:t xml:space="preserve">   when age between 41 and 50 then '41-50'</w:t>
+      </w:r>
+    </w:p>
+    <w:p>
+      <w:pPr>
+        <w:rPr>
+          <w:sz w:val="28"/>
+          <w:szCs w:val="28"/>
+        </w:rPr>
+      </w:pPr>
+      <w:r>
+        <w:rPr>
+          <w:sz w:val="28"/>
+          <w:szCs w:val="28"/>
+        </w:rPr>
+        <w:t xml:space="preserve">   when age between 51 and 60 then '51-60'</w:t>
+      </w:r>
+    </w:p>
+    <w:p>
+      <w:pPr>
+        <w:rPr>
+          <w:sz w:val="28"/>
+          <w:szCs w:val="28"/>
+        </w:rPr>
+      </w:pPr>
+      <w:r>
+        <w:rPr>
+          <w:sz w:val="28"/>
+          <w:szCs w:val="28"/>
+        </w:rPr>
+        <w:t xml:space="preserve">   when age &gt; 60 then 'Over 60'</w:t>
+      </w:r>
+    </w:p>
+    <w:p>
+      <w:pPr>
+        <w:rPr>
+          <w:sz w:val="28"/>
+          <w:szCs w:val="28"/>
+        </w:rPr>
+      </w:pPr>
+      <w:r>
+        <w:rPr>
+          <w:sz w:val="28"/>
+          <w:szCs w:val="28"/>
+        </w:rPr>
+        <w:t xml:space="preserve"> END </w:t>
       </w:r>
     </w:p>
     <w:p>
@@ -1828,12 +1466,11 @@
           <w:sz w:val="28"/>
           <w:szCs w:val="28"/>
         </w:rPr>
-        <w:lastRenderedPageBreak/>
         <w:drawing>
-          <wp:inline distT="0" distB="0" distL="0" distR="0" wp14:anchorId="78AABEAA" wp14:editId="5B2D37E7">
-            <wp:extent cx="5731510" cy="1737360"/>
-            <wp:effectExtent l="0" t="0" r="2540" b="0"/>
-            <wp:docPr id="6" name="Picture 6"/>
+          <wp:inline distT="0" distB="0" distL="0" distR="0" wp14:anchorId="387470F7" wp14:editId="661E91B0">
+            <wp:extent cx="5677192" cy="2216264"/>
+            <wp:effectExtent l="0" t="0" r="0" b="0"/>
+            <wp:docPr id="10" name="Picture 10"/>
             <wp:cNvGraphicFramePr>
               <a:graphicFrameLocks xmlns:a="http://schemas.openxmlformats.org/drawingml/2006/main" noChangeAspect="1"/>
             </wp:cNvGraphicFramePr>
@@ -1853,6 +1490,194 @@
                   <pic:spPr>
                     <a:xfrm>
                       <a:off x="0" y="0"/>
+                      <a:ext cx="5677192" cy="2216264"/>
+                    </a:xfrm>
+                    <a:prstGeom prst="rect">
+                      <a:avLst/>
+                    </a:prstGeom>
+                  </pic:spPr>
+                </pic:pic>
+              </a:graphicData>
+            </a:graphic>
+          </wp:inline>
+        </w:drawing>
+      </w:r>
+    </w:p>
+    <w:p>
+      <w:pPr>
+        <w:rPr>
+          <w:sz w:val="28"/>
+          <w:szCs w:val="28"/>
+        </w:rPr>
+      </w:pPr>
+    </w:p>
+    <w:p>
+      <w:pPr>
+        <w:rPr>
+          <w:sz w:val="28"/>
+          <w:szCs w:val="28"/>
+        </w:rPr>
+      </w:pPr>
+      <w:r>
+        <w:rPr>
+          <w:sz w:val="28"/>
+          <w:szCs w:val="28"/>
+        </w:rPr>
+        <w:t>7.</w:t>
+      </w:r>
+      <w:r>
+        <w:rPr>
+          <w:sz w:val="28"/>
+          <w:szCs w:val="28"/>
+        </w:rPr>
+        <w:tab/>
+        <w:t>Check if marital status mattered for subscription to deposit.</w:t>
+      </w:r>
+    </w:p>
+    <w:p>
+      <w:pPr>
+        <w:rPr>
+          <w:sz w:val="28"/>
+          <w:szCs w:val="28"/>
+        </w:rPr>
+      </w:pPr>
+    </w:p>
+    <w:p>
+      <w:pPr>
+        <w:rPr>
+          <w:sz w:val="28"/>
+          <w:szCs w:val="28"/>
+        </w:rPr>
+      </w:pPr>
+      <w:r>
+        <w:rPr>
+          <w:sz w:val="28"/>
+          <w:szCs w:val="28"/>
+        </w:rPr>
+        <w:t>Select marital, COUNT(IF(y = 'yes', 1, NULL)) as no_of_deposits,</w:t>
+      </w:r>
+    </w:p>
+    <w:p>
+      <w:pPr>
+        <w:rPr>
+          <w:sz w:val="28"/>
+          <w:szCs w:val="28"/>
+        </w:rPr>
+      </w:pPr>
+      <w:r>
+        <w:rPr>
+          <w:sz w:val="28"/>
+          <w:szCs w:val="28"/>
+        </w:rPr>
+        <w:t>count(*) as tot_no_cust,</w:t>
+      </w:r>
+    </w:p>
+    <w:p>
+      <w:pPr>
+        <w:rPr>
+          <w:sz w:val="28"/>
+          <w:szCs w:val="28"/>
+        </w:rPr>
+      </w:pPr>
+      <w:r>
+        <w:rPr>
+          <w:sz w:val="28"/>
+          <w:szCs w:val="28"/>
+        </w:rPr>
+        <w:lastRenderedPageBreak/>
+        <w:t>round( (COUNT(IF(y = 'yes', 1, NULL)) / count(*)) * 100, 2) as succ_rate</w:t>
+      </w:r>
+    </w:p>
+    <w:p>
+      <w:pPr>
+        <w:rPr>
+          <w:sz w:val="28"/>
+          <w:szCs w:val="28"/>
+        </w:rPr>
+      </w:pPr>
+      <w:r>
+        <w:rPr>
+          <w:sz w:val="28"/>
+          <w:szCs w:val="28"/>
+        </w:rPr>
+        <w:t>From bankings</w:t>
+      </w:r>
+    </w:p>
+    <w:p>
+      <w:pPr>
+        <w:rPr>
+          <w:sz w:val="28"/>
+          <w:szCs w:val="28"/>
+        </w:rPr>
+      </w:pPr>
+      <w:r>
+        <w:rPr>
+          <w:sz w:val="28"/>
+          <w:szCs w:val="28"/>
+        </w:rPr>
+        <w:t>group by marital</w:t>
+      </w:r>
+    </w:p>
+    <w:p>
+      <w:pPr>
+        <w:rPr>
+          <w:sz w:val="28"/>
+          <w:szCs w:val="28"/>
+        </w:rPr>
+      </w:pPr>
+      <w:r>
+        <w:rPr>
+          <w:sz w:val="28"/>
+          <w:szCs w:val="28"/>
+        </w:rPr>
+        <w:t>;</w:t>
+      </w:r>
+    </w:p>
+    <w:p>
+      <w:pPr>
+        <w:rPr>
+          <w:sz w:val="28"/>
+          <w:szCs w:val="28"/>
+        </w:rPr>
+      </w:pPr>
+    </w:p>
+    <w:p>
+      <w:pPr>
+        <w:rPr>
+          <w:sz w:val="28"/>
+          <w:szCs w:val="28"/>
+        </w:rPr>
+      </w:pPr>
+      <w:r>
+        <w:rPr>
+          <w:noProof/>
+          <w:sz w:val="28"/>
+          <w:szCs w:val="28"/>
+        </w:rPr>
+        <w:drawing>
+          <wp:inline distT="0" distB="0" distL="0" distR="0" wp14:anchorId="78AABEAA" wp14:editId="5B2D37E7">
+            <wp:extent cx="5731510" cy="1737360"/>
+            <wp:effectExtent l="0" t="0" r="2540" b="0"/>
+            <wp:docPr id="6" name="Picture 6"/>
+            <wp:cNvGraphicFramePr>
+              <a:graphicFrameLocks xmlns:a="http://schemas.openxmlformats.org/drawingml/2006/main" noChangeAspect="1"/>
+            </wp:cNvGraphicFramePr>
+            <a:graphic xmlns:a="http://schemas.openxmlformats.org/drawingml/2006/main">
+              <a:graphicData uri="http://schemas.openxmlformats.org/drawingml/2006/picture">
+                <pic:pic xmlns:pic="http://schemas.openxmlformats.org/drawingml/2006/picture">
+                  <pic:nvPicPr>
+                    <pic:cNvPr id="1" name=""/>
+                    <pic:cNvPicPr/>
+                  </pic:nvPicPr>
+                  <pic:blipFill>
+                    <a:blip r:embed="rId11"/>
+                    <a:stretch>
+                      <a:fillRect/>
+                    </a:stretch>
+                  </pic:blipFill>
+                  <pic:spPr>
+                    <a:xfrm>
+                      <a:off x="0" y="0"/>
                       <a:ext cx="5731510" cy="1737360"/>
                     </a:xfrm>
                     <a:prstGeom prst="rect">
@@ -1873,6 +1698,410 @@
           <w:szCs w:val="28"/>
         </w:rPr>
       </w:pPr>
+    </w:p>
+    <w:p>
+      <w:pPr>
+        <w:rPr>
+          <w:sz w:val="28"/>
+          <w:szCs w:val="28"/>
+        </w:rPr>
+      </w:pPr>
+      <w:r>
+        <w:rPr>
+          <w:sz w:val="28"/>
+          <w:szCs w:val="28"/>
+        </w:rPr>
+        <w:t xml:space="preserve">select </w:t>
+      </w:r>
+    </w:p>
+    <w:p>
+      <w:pPr>
+        <w:rPr>
+          <w:sz w:val="28"/>
+          <w:szCs w:val="28"/>
+        </w:rPr>
+      </w:pPr>
+      <w:r>
+        <w:rPr>
+          <w:sz w:val="28"/>
+          <w:szCs w:val="28"/>
+        </w:rPr>
+        <w:t>case</w:t>
+      </w:r>
+    </w:p>
+    <w:p>
+      <w:pPr>
+        <w:rPr>
+          <w:sz w:val="28"/>
+          <w:szCs w:val="28"/>
+        </w:rPr>
+      </w:pPr>
+      <w:r>
+        <w:rPr>
+          <w:sz w:val="28"/>
+          <w:szCs w:val="28"/>
+        </w:rPr>
+        <w:t xml:space="preserve">   when age &lt; 20 then 'Under 20'</w:t>
+      </w:r>
+    </w:p>
+    <w:p>
+      <w:pPr>
+        <w:rPr>
+          <w:sz w:val="28"/>
+          <w:szCs w:val="28"/>
+        </w:rPr>
+      </w:pPr>
+      <w:r>
+        <w:rPr>
+          <w:sz w:val="28"/>
+          <w:szCs w:val="28"/>
+        </w:rPr>
+        <w:t xml:space="preserve">   when age between 21 and 30 then '21-30'</w:t>
+      </w:r>
+    </w:p>
+    <w:p>
+      <w:pPr>
+        <w:rPr>
+          <w:sz w:val="28"/>
+          <w:szCs w:val="28"/>
+        </w:rPr>
+      </w:pPr>
+      <w:r>
+        <w:rPr>
+          <w:sz w:val="28"/>
+          <w:szCs w:val="28"/>
+        </w:rPr>
+        <w:t xml:space="preserve">   when age between 31 and 40 then '31-40'</w:t>
+      </w:r>
+    </w:p>
+    <w:p>
+      <w:pPr>
+        <w:rPr>
+          <w:sz w:val="28"/>
+          <w:szCs w:val="28"/>
+        </w:rPr>
+      </w:pPr>
+      <w:r>
+        <w:rPr>
+          <w:sz w:val="28"/>
+          <w:szCs w:val="28"/>
+        </w:rPr>
+        <w:t xml:space="preserve">   when age between 41 and 50 then '41-50'</w:t>
+      </w:r>
+    </w:p>
+    <w:p>
+      <w:pPr>
+        <w:rPr>
+          <w:sz w:val="28"/>
+          <w:szCs w:val="28"/>
+        </w:rPr>
+      </w:pPr>
+      <w:r>
+        <w:rPr>
+          <w:sz w:val="28"/>
+          <w:szCs w:val="28"/>
+        </w:rPr>
+        <w:t xml:space="preserve">   when age between 51 and 60 then '51-60'</w:t>
+      </w:r>
+    </w:p>
+    <w:p>
+      <w:pPr>
+        <w:rPr>
+          <w:sz w:val="28"/>
+          <w:szCs w:val="28"/>
+        </w:rPr>
+      </w:pPr>
+      <w:r>
+        <w:rPr>
+          <w:sz w:val="28"/>
+          <w:szCs w:val="28"/>
+        </w:rPr>
+        <w:t xml:space="preserve">   when age &gt; 60 then 'Over 60'</w:t>
+      </w:r>
+    </w:p>
+    <w:p>
+      <w:pPr>
+        <w:rPr>
+          <w:sz w:val="28"/>
+          <w:szCs w:val="28"/>
+        </w:rPr>
+      </w:pPr>
+      <w:r>
+        <w:rPr>
+          <w:sz w:val="28"/>
+          <w:szCs w:val="28"/>
+        </w:rPr>
+        <w:t xml:space="preserve"> END as age_range,marital,</w:t>
+      </w:r>
+    </w:p>
+    <w:p>
+      <w:pPr>
+        <w:rPr>
+          <w:sz w:val="28"/>
+          <w:szCs w:val="28"/>
+        </w:rPr>
+      </w:pPr>
+      <w:r>
+        <w:rPr>
+          <w:sz w:val="28"/>
+          <w:szCs w:val="28"/>
+        </w:rPr>
+        <w:t>COUNT(IF(y = 'yes', 1, NULL)) as no_of_deposits,</w:t>
+      </w:r>
+    </w:p>
+    <w:p>
+      <w:pPr>
+        <w:rPr>
+          <w:sz w:val="28"/>
+          <w:szCs w:val="28"/>
+        </w:rPr>
+      </w:pPr>
+      <w:r>
+        <w:rPr>
+          <w:sz w:val="28"/>
+          <w:szCs w:val="28"/>
+        </w:rPr>
+        <w:t>count(*) as tot_no_cust,</w:t>
+      </w:r>
+    </w:p>
+    <w:p>
+      <w:pPr>
+        <w:rPr>
+          <w:sz w:val="28"/>
+          <w:szCs w:val="28"/>
+        </w:rPr>
+      </w:pPr>
+      <w:r>
+        <w:rPr>
+          <w:sz w:val="28"/>
+          <w:szCs w:val="28"/>
+        </w:rPr>
+        <w:t>round( (COUNT(IF(y = 'yes', 1, NULL)) / count(*)) * 100, 2) as succ_rate</w:t>
+      </w:r>
+    </w:p>
+    <w:p>
+      <w:pPr>
+        <w:rPr>
+          <w:sz w:val="28"/>
+          <w:szCs w:val="28"/>
+        </w:rPr>
+      </w:pPr>
+      <w:r>
+        <w:rPr>
+          <w:sz w:val="28"/>
+          <w:szCs w:val="28"/>
+        </w:rPr>
+        <w:t xml:space="preserve"> from bankings</w:t>
+      </w:r>
+    </w:p>
+    <w:p>
+      <w:pPr>
+        <w:rPr>
+          <w:sz w:val="28"/>
+          <w:szCs w:val="28"/>
+        </w:rPr>
+      </w:pPr>
+      <w:r>
+        <w:rPr>
+          <w:sz w:val="28"/>
+          <w:szCs w:val="28"/>
+        </w:rPr>
+        <w:t xml:space="preserve"> group by   case</w:t>
+      </w:r>
+    </w:p>
+    <w:p>
+      <w:pPr>
+        <w:rPr>
+          <w:sz w:val="28"/>
+          <w:szCs w:val="28"/>
+        </w:rPr>
+      </w:pPr>
+      <w:r>
+        <w:rPr>
+          <w:sz w:val="28"/>
+          <w:szCs w:val="28"/>
+        </w:rPr>
+        <w:t xml:space="preserve">   when age &lt; 20 then 'Under 20'</w:t>
+      </w:r>
+    </w:p>
+    <w:p>
+      <w:pPr>
+        <w:rPr>
+          <w:sz w:val="28"/>
+          <w:szCs w:val="28"/>
+        </w:rPr>
+      </w:pPr>
+      <w:r>
+        <w:rPr>
+          <w:sz w:val="28"/>
+          <w:szCs w:val="28"/>
+        </w:rPr>
+        <w:lastRenderedPageBreak/>
+        <w:t xml:space="preserve">   when age between 21 and 30 then '21-30'</w:t>
+      </w:r>
+    </w:p>
+    <w:p>
+      <w:pPr>
+        <w:rPr>
+          <w:sz w:val="28"/>
+          <w:szCs w:val="28"/>
+        </w:rPr>
+      </w:pPr>
+      <w:r>
+        <w:rPr>
+          <w:sz w:val="28"/>
+          <w:szCs w:val="28"/>
+        </w:rPr>
+        <w:t xml:space="preserve">   when age between 31 and 40 then '31-40'</w:t>
+      </w:r>
+    </w:p>
+    <w:p>
+      <w:pPr>
+        <w:rPr>
+          <w:sz w:val="28"/>
+          <w:szCs w:val="28"/>
+        </w:rPr>
+      </w:pPr>
+      <w:r>
+        <w:rPr>
+          <w:sz w:val="28"/>
+          <w:szCs w:val="28"/>
+        </w:rPr>
+        <w:t xml:space="preserve">   when age between 41 and 50 then '41-50'</w:t>
+      </w:r>
+    </w:p>
+    <w:p>
+      <w:pPr>
+        <w:rPr>
+          <w:sz w:val="28"/>
+          <w:szCs w:val="28"/>
+        </w:rPr>
+      </w:pPr>
+      <w:r>
+        <w:rPr>
+          <w:sz w:val="28"/>
+          <w:szCs w:val="28"/>
+        </w:rPr>
+        <w:t xml:space="preserve">   when age between 51 and 60 then '51-60'</w:t>
+      </w:r>
+    </w:p>
+    <w:p>
+      <w:pPr>
+        <w:rPr>
+          <w:sz w:val="28"/>
+          <w:szCs w:val="28"/>
+        </w:rPr>
+      </w:pPr>
+      <w:r>
+        <w:rPr>
+          <w:sz w:val="28"/>
+          <w:szCs w:val="28"/>
+        </w:rPr>
+        <w:t xml:space="preserve">   when age &gt; 60 then 'Over 60'</w:t>
+      </w:r>
+    </w:p>
+    <w:p>
+      <w:pPr>
+        <w:rPr>
+          <w:sz w:val="28"/>
+          <w:szCs w:val="28"/>
+        </w:rPr>
+      </w:pPr>
+      <w:r>
+        <w:rPr>
+          <w:sz w:val="28"/>
+          <w:szCs w:val="28"/>
+        </w:rPr>
+        <w:t xml:space="preserve"> END , marital</w:t>
+      </w:r>
+    </w:p>
+    <w:p>
+      <w:pPr>
+        <w:rPr>
+          <w:sz w:val="28"/>
+          <w:szCs w:val="28"/>
+        </w:rPr>
+      </w:pPr>
+      <w:r>
+        <w:rPr>
+          <w:sz w:val="28"/>
+          <w:szCs w:val="28"/>
+        </w:rPr>
+        <w:t>;</w:t>
+      </w:r>
+    </w:p>
+    <w:p>
+      <w:pPr>
+        <w:rPr>
+          <w:sz w:val="28"/>
+          <w:szCs w:val="28"/>
+        </w:rPr>
+      </w:pPr>
+    </w:p>
+    <w:p>
+      <w:pPr>
+        <w:rPr>
+          <w:sz w:val="28"/>
+          <w:szCs w:val="28"/>
+        </w:rPr>
+      </w:pPr>
+      <w:r>
+        <w:rPr>
+          <w:sz w:val="28"/>
+          <w:szCs w:val="28"/>
+        </w:rPr>
+        <w:drawing>
+          <wp:inline distT="0" distB="0" distL="0" distR="0" wp14:anchorId="3E4A9A24" wp14:editId="0ECD1791">
+            <wp:extent cx="5731510" cy="3644900"/>
+            <wp:effectExtent l="0" t="0" r="2540" b="0"/>
+            <wp:docPr id="5" name="Picture 5"/>
+            <wp:cNvGraphicFramePr>
+              <a:graphicFrameLocks xmlns:a="http://schemas.openxmlformats.org/drawingml/2006/main" noChangeAspect="1"/>
+            </wp:cNvGraphicFramePr>
+            <a:graphic xmlns:a="http://schemas.openxmlformats.org/drawingml/2006/main">
+              <a:graphicData uri="http://schemas.openxmlformats.org/drawingml/2006/picture">
+                <pic:pic xmlns:pic="http://schemas.openxmlformats.org/drawingml/2006/picture">
+                  <pic:nvPicPr>
+                    <pic:cNvPr id="1" name=""/>
+                    <pic:cNvPicPr/>
+                  </pic:nvPicPr>
+                  <pic:blipFill>
+                    <a:blip r:embed="rId12"/>
+                    <a:stretch>
+                      <a:fillRect/>
+                    </a:stretch>
+                  </pic:blipFill>
+                  <pic:spPr>
+                    <a:xfrm>
+                      <a:off x="0" y="0"/>
+                      <a:ext cx="5731510" cy="3644900"/>
+                    </a:xfrm>
+                    <a:prstGeom prst="rect">
+                      <a:avLst/>
+                    </a:prstGeom>
+                  </pic:spPr>
+                </pic:pic>
+              </a:graphicData>
+            </a:graphic>
+          </wp:inline>
+        </w:drawing>
+      </w:r>
+    </w:p>
+    <w:p>
+      <w:pPr>
+        <w:rPr>
+          <w:sz w:val="28"/>
+          <w:szCs w:val="28"/>
+        </w:rPr>
+      </w:pPr>
+    </w:p>
+    <w:p>
+      <w:pPr>
+        <w:rPr>
+          <w:sz w:val="28"/>
+          <w:szCs w:val="28"/>
+        </w:rPr>
+      </w:pPr>
       <w:r>
         <w:rPr>
           <w:sz w:val="28"/>
@@ -1909,137 +2138,54 @@
           <w:sz w:val="28"/>
           <w:szCs w:val="28"/>
         </w:rPr>
-        <w:t xml:space="preserve">Select age, marital, </w:t>
-      </w:r>
-      <w:proofErr w:type="gramStart"/>
-      <w:r>
-        <w:rPr>
-          <w:sz w:val="28"/>
-          <w:szCs w:val="28"/>
-        </w:rPr>
-        <w:t>COUNT(</w:t>
-      </w:r>
-      <w:proofErr w:type="gramEnd"/>
-      <w:r>
-        <w:rPr>
-          <w:sz w:val="28"/>
-          <w:szCs w:val="28"/>
-        </w:rPr>
-        <w:t xml:space="preserve">IF(y = 'yes', 1, NULL)) as </w:t>
-      </w:r>
-      <w:proofErr w:type="spellStart"/>
-      <w:r>
-        <w:rPr>
-          <w:sz w:val="28"/>
-          <w:szCs w:val="28"/>
-        </w:rPr>
-        <w:t>no_of_deposits</w:t>
-      </w:r>
-      <w:proofErr w:type="spellEnd"/>
-      <w:r>
-        <w:rPr>
-          <w:sz w:val="28"/>
-          <w:szCs w:val="28"/>
-        </w:rPr>
-        <w:t>,</w:t>
-      </w:r>
-    </w:p>
-    <w:p>
-      <w:pPr>
-        <w:rPr>
-          <w:sz w:val="28"/>
-          <w:szCs w:val="28"/>
-        </w:rPr>
-      </w:pPr>
-      <w:proofErr w:type="gramStart"/>
-      <w:r>
-        <w:rPr>
-          <w:sz w:val="28"/>
-          <w:szCs w:val="28"/>
-        </w:rPr>
-        <w:t>count(</w:t>
-      </w:r>
-      <w:proofErr w:type="gramEnd"/>
-      <w:r>
-        <w:rPr>
-          <w:sz w:val="28"/>
-          <w:szCs w:val="28"/>
-        </w:rPr>
-        <w:t xml:space="preserve">*) as </w:t>
-      </w:r>
-      <w:proofErr w:type="spellStart"/>
-      <w:r>
-        <w:rPr>
-          <w:sz w:val="28"/>
-          <w:szCs w:val="28"/>
-        </w:rPr>
-        <w:t>tot_no_cust</w:t>
-      </w:r>
-      <w:proofErr w:type="spellEnd"/>
-      <w:r>
-        <w:rPr>
-          <w:sz w:val="28"/>
-          <w:szCs w:val="28"/>
-        </w:rPr>
-        <w:t>,</w:t>
-      </w:r>
-    </w:p>
-    <w:p>
-      <w:pPr>
-        <w:rPr>
-          <w:sz w:val="28"/>
-          <w:szCs w:val="28"/>
-        </w:rPr>
-      </w:pPr>
-      <w:proofErr w:type="gramStart"/>
-      <w:r>
-        <w:rPr>
-          <w:sz w:val="28"/>
-          <w:szCs w:val="28"/>
-        </w:rPr>
-        <w:t>round( (</w:t>
-      </w:r>
-      <w:proofErr w:type="gramEnd"/>
-      <w:r>
-        <w:rPr>
-          <w:sz w:val="28"/>
-          <w:szCs w:val="28"/>
-        </w:rPr>
-        <w:t xml:space="preserve">COUNT(IF(y = 'yes', 1, NULL)) / count(*)) * 100, 2) as </w:t>
-      </w:r>
-      <w:proofErr w:type="spellStart"/>
-      <w:r>
-        <w:rPr>
-          <w:sz w:val="28"/>
-          <w:szCs w:val="28"/>
-        </w:rPr>
-        <w:t>succ_rate</w:t>
-      </w:r>
-      <w:proofErr w:type="spellEnd"/>
-    </w:p>
-    <w:p>
-      <w:pPr>
-        <w:rPr>
-          <w:sz w:val="28"/>
-          <w:szCs w:val="28"/>
-        </w:rPr>
-      </w:pPr>
-      <w:r>
-        <w:rPr>
-          <w:sz w:val="28"/>
-          <w:szCs w:val="28"/>
-        </w:rPr>
-        <w:t xml:space="preserve">From </w:t>
-      </w:r>
-      <w:proofErr w:type="spellStart"/>
-      <w:r>
-        <w:rPr>
-          <w:sz w:val="28"/>
-          <w:szCs w:val="28"/>
-        </w:rPr>
-        <w:t>bankings</w:t>
-      </w:r>
-      <w:proofErr w:type="spellEnd"/>
+        <w:t>Select age, marital, COUNT(IF(y = 'yes', 1, NULL)) as no_of_deposits,</w:t>
+      </w:r>
+    </w:p>
+    <w:p>
+      <w:pPr>
+        <w:rPr>
+          <w:sz w:val="28"/>
+          <w:szCs w:val="28"/>
+        </w:rPr>
+      </w:pPr>
+      <w:r>
+        <w:rPr>
+          <w:sz w:val="28"/>
+          <w:szCs w:val="28"/>
+        </w:rPr>
+        <w:t>count(*) as tot_no_cust,</w:t>
+      </w:r>
+    </w:p>
+    <w:p>
+      <w:pPr>
+        <w:rPr>
+          <w:sz w:val="28"/>
+          <w:szCs w:val="28"/>
+        </w:rPr>
+      </w:pPr>
+      <w:r>
+        <w:rPr>
+          <w:sz w:val="28"/>
+          <w:szCs w:val="28"/>
+        </w:rPr>
+        <w:t>round( (COUNT(IF(y = 'yes', 1, NULL)) / count(*)) * 100, 2) as succ_rate</w:t>
+      </w:r>
+    </w:p>
+    <w:p>
+      <w:pPr>
+        <w:rPr>
+          <w:sz w:val="28"/>
+          <w:szCs w:val="28"/>
+        </w:rPr>
+      </w:pPr>
+      <w:r>
+        <w:rPr>
+          <w:sz w:val="28"/>
+          <w:szCs w:val="28"/>
+        </w:rPr>
+        <w:lastRenderedPageBreak/>
+        <w:t>From bankings</w:t>
+      </w:r>
     </w:p>
     <w:p>
       <w:pPr>
@@ -2088,10 +2234,10 @@
       </w:pPr>
       <w:r>
         <w:rPr>
-          <w:sz w:val="28"/>
-          <w:szCs w:val="28"/>
-        </w:rPr>
-        <w:lastRenderedPageBreak/>
+          <w:noProof/>
+          <w:sz w:val="28"/>
+          <w:szCs w:val="28"/>
+        </w:rPr>
         <w:drawing>
           <wp:inline distT="0" distB="0" distL="0" distR="0" wp14:anchorId="18835048" wp14:editId="12C1CFF8">
             <wp:extent cx="5731510" cy="4419600"/>
@@ -2108,7 +2254,7 @@
                     <pic:cNvPicPr/>
                   </pic:nvPicPr>
                   <pic:blipFill>
-                    <a:blip r:embed="rId11"/>
+                    <a:blip r:embed="rId13"/>
                     <a:stretch>
                       <a:fillRect/>
                     </a:stretch>

</xml_diff>